<commit_message>
Update my code files.
</commit_message>
<xml_diff>
--- a/7-Code/3-Code Model/ModelPaper.docx
+++ b/7-Code/3-Code Model/ModelPaper.docx
@@ -11,6 +11,66 @@
           <w:rFonts w:hint="eastAsia"/>
         </w:rPr>
         <w:t>等离子体柱</w:t>
+      </w:r>
+      <w:r>
+        <w:rPr>
+          <w:rFonts w:hint="eastAsia"/>
+        </w:rPr>
+        <w:t>Model</w:t>
+      </w:r>
+    </w:p>
+    <w:p>
+      <w:pPr>
+        <w:rPr>
+          <w:rFonts w:hint="eastAsia"/>
+        </w:rPr>
+      </w:pPr>
+      <w:r>
+        <w:t>对于爆轰产生的等离子体进行建模</w:t>
+      </w:r>
+      <w:r>
+        <w:rPr>
+          <w:rFonts w:hint="eastAsia"/>
+        </w:rPr>
+        <w:t>，主要表现为：标准的圆柱形</w:t>
+      </w:r>
+      <w:r>
+        <w:rPr>
+          <w:rFonts w:hint="eastAsia"/>
+        </w:rPr>
+        <w:t>plasma</w:t>
+      </w:r>
+      <w:r>
+        <w:rPr>
+          <w:rFonts w:hint="eastAsia"/>
+        </w:rPr>
+        <w:t>，模糊的圆柱形</w:t>
+      </w:r>
+      <w:r>
+        <w:rPr>
+          <w:rFonts w:hint="eastAsia"/>
+        </w:rPr>
+        <w:t>plasma</w:t>
+      </w:r>
+      <w:r>
+        <w:rPr>
+          <w:rFonts w:hint="eastAsia"/>
+        </w:rPr>
+        <w:t>，</w:t>
+      </w:r>
+    </w:p>
+    <w:p>
+      <w:pPr>
+        <w:pStyle w:val="4"/>
+        <w:rPr>
+          <w:rFonts w:hint="eastAsia"/>
+        </w:rPr>
+      </w:pPr>
+      <w:r>
+        <w:rPr>
+          <w:rFonts w:hint="eastAsia"/>
+        </w:rPr>
+        <w:t>标准圆柱型</w:t>
       </w:r>
       <w:r>
         <w:rPr>
@@ -99,7 +159,7 @@
           <v:shape id="_x0000_i1025" type="#_x0000_t75" style="width:415.3pt;height:292.45pt" o:ole="">
             <v:imagedata r:id="rId6" o:title=""/>
           </v:shape>
-          <o:OLEObject Type="Embed" ProgID="Visio.Drawing.15" ShapeID="_x0000_i1025" DrawAspect="Content" ObjectID="_1643820834" r:id="rId7"/>
+          <o:OLEObject Type="Embed" ProgID="Visio.Drawing.15" ShapeID="_x0000_i1025" DrawAspect="Content" ObjectID="_1643896467" r:id="rId7"/>
         </w:object>
       </w:r>
     </w:p>
@@ -151,7 +211,23 @@
           <w:sz w:val="28"/>
           <w:szCs w:val="28"/>
         </w:rPr>
-        <w:t>假设火工品爆轰产生的等离子体柱水平切面是对称的圆形，并且切面内部是均匀折射率。此时等离子体柱可以等效为近轴近似的透镜。</w:t>
+        <w:t>假设火工品爆轰产生的等离子体柱水平切面</w:t>
+      </w:r>
+      <w:r>
+        <w:rPr>
+          <w:rFonts w:hint="eastAsia"/>
+          <w:sz w:val="28"/>
+          <w:szCs w:val="28"/>
+        </w:rPr>
+        <w:t>等离子体</w:t>
+      </w:r>
+      <w:r>
+        <w:rPr>
+          <w:rFonts w:hint="eastAsia"/>
+          <w:sz w:val="28"/>
+          <w:szCs w:val="28"/>
+        </w:rPr>
+        <w:t>是对称的圆形，并且切面内部是均匀折射率。此时等离子体柱可以等效为近轴近似的透镜。</w:t>
       </w:r>
     </w:p>
     <w:p>
@@ -275,7 +351,7 @@
           <v:shape id="_x0000_i1026" type="#_x0000_t75" style="width:173pt;height:19.8pt" o:ole="">
             <v:imagedata r:id="rId8" o:title=""/>
           </v:shape>
-          <o:OLEObject Type="Embed" ProgID="Equation.DSMT4" ShapeID="_x0000_i1026" DrawAspect="Content" ObjectID="_1643820835" r:id="rId9"/>
+          <o:OLEObject Type="Embed" ProgID="Equation.DSMT4" ShapeID="_x0000_i1026" DrawAspect="Content" ObjectID="_1643896468" r:id="rId9"/>
         </w:object>
       </w:r>
     </w:p>
@@ -321,7 +397,7 @@
           <v:shape id="_x0000_i1027" type="#_x0000_t75" style="width:121.15pt;height:19.8pt" o:ole="">
             <v:imagedata r:id="rId10" o:title=""/>
           </v:shape>
-          <o:OLEObject Type="Embed" ProgID="Equation.DSMT4" ShapeID="_x0000_i1027" DrawAspect="Content" ObjectID="_1643820836" r:id="rId11"/>
+          <o:OLEObject Type="Embed" ProgID="Equation.DSMT4" ShapeID="_x0000_i1027" DrawAspect="Content" ObjectID="_1643896469" r:id="rId11"/>
         </w:object>
       </w:r>
     </w:p>
@@ -683,7 +759,7 @@
           <v:shape id="_x0000_i1028" type="#_x0000_t75" style="width:142.3pt;height:21.85pt" o:ole="">
             <v:imagedata r:id="rId12" o:title=""/>
           </v:shape>
-          <o:OLEObject Type="Embed" ProgID="Equation.DSMT4" ShapeID="_x0000_i1028" DrawAspect="Content" ObjectID="_1643820837" r:id="rId13"/>
+          <o:OLEObject Type="Embed" ProgID="Equation.DSMT4" ShapeID="_x0000_i1028" DrawAspect="Content" ObjectID="_1643896470" r:id="rId13"/>
         </w:object>
       </w:r>
     </w:p>
@@ -789,7 +865,7 @@
           <v:shape id="_x0000_i1029" type="#_x0000_t75" style="width:72.35pt;height:19.8pt" o:ole="">
             <v:imagedata r:id="rId14" o:title=""/>
           </v:shape>
-          <o:OLEObject Type="Embed" ProgID="Equation.DSMT4" ShapeID="_x0000_i1029" DrawAspect="Content" ObjectID="_1643820838" r:id="rId15"/>
+          <o:OLEObject Type="Embed" ProgID="Equation.DSMT4" ShapeID="_x0000_i1029" DrawAspect="Content" ObjectID="_1643896471" r:id="rId15"/>
         </w:object>
       </w:r>
     </w:p>
@@ -885,7 +961,7 @@
           <v:shape id="_x0000_i1030" type="#_x0000_t75" style="width:46.05pt;height:16.05pt" o:ole="">
             <v:imagedata r:id="rId16" o:title=""/>
           </v:shape>
-          <o:OLEObject Type="Embed" ProgID="Equation.DSMT4" ShapeID="_x0000_i1030" DrawAspect="Content" ObjectID="_1643820839" r:id="rId17"/>
+          <o:OLEObject Type="Embed" ProgID="Equation.DSMT4" ShapeID="_x0000_i1030" DrawAspect="Content" ObjectID="_1643896472" r:id="rId17"/>
         </w:object>
       </w:r>
     </w:p>
@@ -1031,7 +1107,7 @@
           <v:shape id="_x0000_i1031" type="#_x0000_t75" style="width:207.8pt;height:21.85pt" o:ole="">
             <v:imagedata r:id="rId18" o:title=""/>
           </v:shape>
-          <o:OLEObject Type="Embed" ProgID="Equation.DSMT4" ShapeID="_x0000_i1031" DrawAspect="Content" ObjectID="_1643820840" r:id="rId19"/>
+          <o:OLEObject Type="Embed" ProgID="Equation.DSMT4" ShapeID="_x0000_i1031" DrawAspect="Content" ObjectID="_1643896473" r:id="rId19"/>
         </w:object>
       </w:r>
     </w:p>
@@ -1122,7 +1198,7 @@
           <v:shape id="_x0000_i1032" type="#_x0000_t75" style="width:154.25pt;height:37.2pt" o:ole="">
             <v:imagedata r:id="rId20" o:title=""/>
           </v:shape>
-          <o:OLEObject Type="Embed" ProgID="Equation.DSMT4" ShapeID="_x0000_i1032" DrawAspect="Content" ObjectID="_1643820841" r:id="rId21"/>
+          <o:OLEObject Type="Embed" ProgID="Equation.DSMT4" ShapeID="_x0000_i1032" DrawAspect="Content" ObjectID="_1643896474" r:id="rId21"/>
         </w:object>
       </w:r>
     </w:p>
@@ -1231,7 +1307,7 @@
           <v:shape id="_x0000_i1033" type="#_x0000_t75" style="width:160.05pt;height:23.9pt" o:ole="">
             <v:imagedata r:id="rId22" o:title=""/>
           </v:shape>
-          <o:OLEObject Type="Embed" ProgID="Equation.DSMT4" ShapeID="_x0000_i1033" DrawAspect="Content" ObjectID="_1643820842" r:id="rId23"/>
+          <o:OLEObject Type="Embed" ProgID="Equation.DSMT4" ShapeID="_x0000_i1033" DrawAspect="Content" ObjectID="_1643896475" r:id="rId23"/>
         </w:object>
       </w:r>
     </w:p>
@@ -1329,7 +1405,7 @@
           <v:shape id="_x0000_i1034" type="#_x0000_t75" style="width:204.05pt;height:35.15pt" o:ole="">
             <v:imagedata r:id="rId24" o:title=""/>
           </v:shape>
-          <o:OLEObject Type="Embed" ProgID="Equation.DSMT4" ShapeID="_x0000_i1034" DrawAspect="Content" ObjectID="_1643820843" r:id="rId25"/>
+          <o:OLEObject Type="Embed" ProgID="Equation.DSMT4" ShapeID="_x0000_i1034" DrawAspect="Content" ObjectID="_1643896476" r:id="rId25"/>
         </w:object>
       </w:r>
     </w:p>
@@ -1459,7 +1535,7 @@
           <v:shape id="_x0000_i1035" type="#_x0000_t75" style="width:78.8pt;height:37.2pt" o:ole="">
             <v:imagedata r:id="rId26" o:title=""/>
           </v:shape>
-          <o:OLEObject Type="Embed" ProgID="Equation.DSMT4" ShapeID="_x0000_i1035" DrawAspect="Content" ObjectID="_1643820844" r:id="rId27"/>
+          <o:OLEObject Type="Embed" ProgID="Equation.DSMT4" ShapeID="_x0000_i1035" DrawAspect="Content" ObjectID="_1643896477" r:id="rId27"/>
         </w:object>
       </w:r>
     </w:p>
@@ -1544,7 +1620,7 @@
           <v:shape id="_x0000_i1036" type="#_x0000_t75" style="width:293.45pt;height:116.7pt" o:ole="">
             <v:imagedata r:id="rId28" o:title=""/>
           </v:shape>
-          <o:OLEObject Type="Embed" ProgID="Equation.DSMT4" ShapeID="_x0000_i1036" DrawAspect="Content" ObjectID="_1643820845" r:id="rId29"/>
+          <o:OLEObject Type="Embed" ProgID="Equation.DSMT4" ShapeID="_x0000_i1036" DrawAspect="Content" ObjectID="_1643896478" r:id="rId29"/>
         </w:object>
       </w:r>
     </w:p>
@@ -1828,10 +1904,122 @@
     </w:p>
     <w:p>
       <w:pPr>
+        <w:pStyle w:val="4"/>
+      </w:pPr>
+      <w:r>
+        <w:t>模糊圆柱形</w:t>
+      </w:r>
+      <w:r>
+        <w:t>model</w:t>
+      </w:r>
+    </w:p>
+    <w:p>
+      <w:pPr>
+        <w:spacing w:line="360" w:lineRule="auto"/>
+        <w:rPr>
+          <w:sz w:val="28"/>
+          <w:szCs w:val="28"/>
+        </w:rPr>
+      </w:pPr>
+      <w:r>
+        <w:rPr>
+          <w:sz w:val="28"/>
+          <w:szCs w:val="28"/>
+        </w:rPr>
+        <w:t>讲粗换过模糊圆柱形的区域</w:t>
+      </w:r>
+      <w:r>
+        <w:rPr>
+          <w:rFonts w:hint="eastAsia"/>
+          <w:sz w:val="28"/>
+          <w:szCs w:val="28"/>
+        </w:rPr>
+        <w:t>，</w:t>
+      </w:r>
+      <w:r>
+        <w:rPr>
+          <w:sz w:val="28"/>
+          <w:szCs w:val="28"/>
+        </w:rPr>
+        <w:t>进行数值计算</w:t>
+      </w:r>
+      <w:r>
+        <w:rPr>
+          <w:rFonts w:hint="eastAsia"/>
+          <w:sz w:val="28"/>
+          <w:szCs w:val="28"/>
+        </w:rPr>
+        <w:t>，</w:t>
+      </w:r>
+      <w:r>
+        <w:rPr>
+          <w:sz w:val="28"/>
+          <w:szCs w:val="28"/>
+        </w:rPr>
+        <w:t>分为三个区域</w:t>
+      </w:r>
+      <w:r>
+        <w:rPr>
+          <w:rFonts w:hint="eastAsia"/>
+          <w:sz w:val="28"/>
+          <w:szCs w:val="28"/>
+        </w:rPr>
+        <w:t>。</w:t>
+      </w:r>
+    </w:p>
+    <w:p>
+      <w:pPr>
+        <w:spacing w:line="360" w:lineRule="auto"/>
+        <w:rPr>
+          <w:sz w:val="28"/>
+          <w:szCs w:val="28"/>
+        </w:rPr>
+      </w:pPr>
+    </w:p>
+    <w:p>
+      <w:pPr>
+        <w:spacing w:line="360" w:lineRule="auto"/>
+        <w:rPr>
+          <w:sz w:val="28"/>
+          <w:szCs w:val="28"/>
+        </w:rPr>
+      </w:pPr>
+    </w:p>
+    <w:p>
+      <w:pPr>
+        <w:pStyle w:val="4"/>
+        <w:rPr>
+          <w:rFonts w:hint="eastAsia"/>
+        </w:rPr>
+      </w:pPr>
+      <w:r>
+        <w:t>圆柱形透镜</w:t>
+      </w:r>
+      <w:r>
+        <w:t>model</w:t>
+      </w:r>
+    </w:p>
+    <w:p>
+      <w:pPr>
+        <w:spacing w:line="360" w:lineRule="auto"/>
+        <w:rPr>
+          <w:rFonts w:hint="eastAsia"/>
+          <w:sz w:val="28"/>
+          <w:szCs w:val="28"/>
+        </w:rPr>
+      </w:pPr>
+      <w:r>
+        <w:rPr>
+          <w:rFonts w:hint="eastAsia"/>
+          <w:sz w:val="28"/>
+          <w:szCs w:val="28"/>
+        </w:rPr>
+        <w:t>分为两个区域，</w:t>
+      </w:r>
+    </w:p>
+    <w:p>
+      <w:pPr>
         <w:pStyle w:val="2"/>
-        <w:rPr>
-          <w:rFonts w:hint="eastAsia"/>
-        </w:rPr>
       </w:pPr>
       <w:r>
         <w:t>高斯函数</w:t>
@@ -1844,7 +2032,6 @@
         <w:spacing w:line="360" w:lineRule="atLeast"/>
         <w:jc w:val="left"/>
         <w:rPr>
-          <w:rFonts w:hint="eastAsia"/>
           <w:sz w:val="28"/>
           <w:szCs w:val="28"/>
         </w:rPr>
@@ -1901,7 +2088,6 @@
         <w:spacing w:line="360" w:lineRule="atLeast"/>
         <w:jc w:val="left"/>
         <w:rPr>
-          <w:rFonts w:hint="eastAsia"/>
           <w:sz w:val="28"/>
           <w:szCs w:val="28"/>
         </w:rPr>
@@ -2279,7 +2465,6 @@
         <w:spacing w:line="360" w:lineRule="atLeast"/>
         <w:jc w:val="center"/>
         <w:rPr>
-          <w:rFonts w:hint="eastAsia"/>
           <w:sz w:val="28"/>
           <w:szCs w:val="28"/>
         </w:rPr>
@@ -3459,7 +3644,7 @@
         <w:spacing w:before="96" w:after="120" w:line="360" w:lineRule="atLeast"/>
         <w:jc w:val="left"/>
         <w:rPr>
-          <w:rFonts w:ascii="Arial" w:eastAsia="宋体" w:hAnsi="Arial" w:cs="Arial" w:hint="eastAsia"/>
+          <w:rFonts w:ascii="Arial" w:eastAsia="宋体" w:hAnsi="Arial" w:cs="Arial"/>
           <w:color w:val="000000"/>
           <w:kern w:val="0"/>
           <w:sz w:val="19"/>
@@ -5701,7 +5886,7 @@
         <w:spacing w:before="96" w:after="120" w:line="360" w:lineRule="atLeast"/>
         <w:jc w:val="left"/>
         <w:rPr>
-          <w:rFonts w:ascii="Arial" w:eastAsia="宋体" w:hAnsi="Arial" w:cs="Arial" w:hint="eastAsia"/>
+          <w:rFonts w:ascii="Arial" w:eastAsia="宋体" w:hAnsi="Arial" w:cs="Arial"/>
           <w:color w:val="000000"/>
           <w:kern w:val="0"/>
           <w:sz w:val="19"/>
@@ -5762,7 +5947,6 @@
         <w:ind w:firstLine="420"/>
         <w:jc w:val="left"/>
         <w:rPr>
-          <w:rFonts w:hint="eastAsia"/>
           <w:sz w:val="28"/>
           <w:szCs w:val="28"/>
         </w:rPr>
@@ -5965,8 +6149,6 @@
         </w:rPr>
         <w:t>：</w:t>
       </w:r>
-      <w:bookmarkStart w:id="0" w:name="_GoBack"/>
-      <w:bookmarkEnd w:id="0"/>
     </w:p>
     <w:p>
       <w:pPr>
@@ -6039,22 +6221,20 @@
       </w:r>
       <w:r>
         <w:rPr>
-          <w:rFonts w:hint="eastAsia"/>
           <w:szCs w:val="21"/>
         </w:rPr>
         <w:pict>
-          <v:shape id="_x0000_i1065" type="#_x0000_t75" style="width:136.15pt;height:101.35pt">
+          <v:shape id="_x0000_i1037" type="#_x0000_t75" style="width:136.15pt;height:101.35pt">
             <v:imagedata r:id="rId47" o:title="GaussianBean3DView"/>
           </v:shape>
         </w:pict>
       </w:r>
       <w:r>
         <w:rPr>
-          <w:rFonts w:hint="eastAsia"/>
           <w:szCs w:val="21"/>
         </w:rPr>
         <w:pict>
-          <v:shape id="_x0000_i1066" type="#_x0000_t75" style="width:120.1pt;height:90.1pt">
+          <v:shape id="_x0000_i1038" type="#_x0000_t75" style="width:120.1pt;height:90.1pt">
             <v:imagedata r:id="rId48" o:title="GaussianBeanPlotView"/>
           </v:shape>
         </w:pict>
@@ -6090,15 +6270,7 @@
           <w:sz w:val="28"/>
           <w:szCs w:val="28"/>
         </w:rPr>
-        <w:t>代码如下所示</w:t>
-      </w:r>
-      <w:r>
-        <w:rPr>
-          <w:rFonts w:hint="eastAsia"/>
-          <w:sz w:val="28"/>
-          <w:szCs w:val="28"/>
-        </w:rPr>
-        <w:t>：</w:t>
+        <w:t>代码如下所示：</w:t>
       </w:r>
     </w:p>
     <w:p>
@@ -6253,7 +6425,6 @@
       <w:pPr>
         <w:spacing w:line="360" w:lineRule="auto"/>
         <w:rPr>
-          <w:rFonts w:hint="eastAsia"/>
           <w:szCs w:val="21"/>
         </w:rPr>
       </w:pPr>
@@ -6318,7 +6489,6 @@
       <w:pPr>
         <w:spacing w:line="360" w:lineRule="auto"/>
         <w:rPr>
-          <w:rFonts w:hint="eastAsia"/>
           <w:szCs w:val="21"/>
         </w:rPr>
       </w:pPr>
@@ -6415,7 +6585,6 @@
       <w:pPr>
         <w:spacing w:line="360" w:lineRule="auto"/>
         <w:rPr>
-          <w:rFonts w:hint="eastAsia"/>
           <w:szCs w:val="21"/>
         </w:rPr>
       </w:pPr>
@@ -6673,6 +6842,117 @@
           <w:szCs w:val="28"/>
         </w:rPr>
       </w:pPr>
+    </w:p>
+    <w:p>
+      <w:pPr>
+        <w:spacing w:line="360" w:lineRule="auto"/>
+        <w:rPr>
+          <w:sz w:val="28"/>
+          <w:szCs w:val="28"/>
+        </w:rPr>
+      </w:pPr>
+    </w:p>
+    <w:p>
+      <w:pPr>
+        <w:spacing w:line="360" w:lineRule="auto"/>
+        <w:rPr>
+          <w:sz w:val="28"/>
+          <w:szCs w:val="28"/>
+        </w:rPr>
+      </w:pPr>
+    </w:p>
+    <w:p>
+      <w:pPr>
+        <w:spacing w:line="360" w:lineRule="auto"/>
+        <w:rPr>
+          <w:sz w:val="28"/>
+          <w:szCs w:val="28"/>
+        </w:rPr>
+      </w:pPr>
+    </w:p>
+    <w:p>
+      <w:pPr>
+        <w:spacing w:line="360" w:lineRule="auto"/>
+        <w:rPr>
+          <w:sz w:val="28"/>
+          <w:szCs w:val="28"/>
+        </w:rPr>
+      </w:pPr>
+    </w:p>
+    <w:p>
+      <w:pPr>
+        <w:pStyle w:val="3"/>
+        <w:rPr>
+          <w:rFonts w:hint="eastAsia"/>
+        </w:rPr>
+      </w:pPr>
+      <w:r>
+        <w:t>Lensmaker’s equation</w:t>
+      </w:r>
+      <w:bookmarkStart w:id="0" w:name="_GoBack"/>
+      <w:bookmarkEnd w:id="0"/>
+    </w:p>
+    <w:p>
+      <w:pPr>
+        <w:spacing w:line="360" w:lineRule="auto"/>
+        <w:rPr>
+          <w:sz w:val="28"/>
+          <w:szCs w:val="28"/>
+        </w:rPr>
+      </w:pPr>
+      <w:r>
+        <w:rPr>
+          <w:noProof/>
+        </w:rPr>
+        <w:drawing>
+          <wp:inline distT="0" distB="0" distL="0" distR="0">
+            <wp:extent cx="5274310" cy="3955122"/>
+            <wp:effectExtent l="0" t="0" r="2540" b="7620"/>
+            <wp:docPr id="2" name="图片 2" descr="See the source image"/>
+            <wp:cNvGraphicFramePr>
+              <a:graphicFrameLocks xmlns:a="http://schemas.openxmlformats.org/drawingml/2006/main" noChangeAspect="1"/>
+            </wp:cNvGraphicFramePr>
+            <a:graphic xmlns:a="http://schemas.openxmlformats.org/drawingml/2006/main">
+              <a:graphicData uri="http://schemas.openxmlformats.org/drawingml/2006/picture">
+                <pic:pic xmlns:pic="http://schemas.openxmlformats.org/drawingml/2006/picture">
+                  <pic:nvPicPr>
+                    <pic:cNvPr id="0" name="Picture 16" descr="See the source image"/>
+                    <pic:cNvPicPr>
+                      <a:picLocks noChangeAspect="1" noChangeArrowheads="1"/>
+                    </pic:cNvPicPr>
+                  </pic:nvPicPr>
+                  <pic:blipFill>
+                    <a:blip r:embed="rId49">
+                      <a:extLst>
+                        <a:ext uri="{28A0092B-C50C-407E-A947-70E740481C1C}">
+                          <a14:useLocalDpi xmlns:a14="http://schemas.microsoft.com/office/drawing/2010/main" val="0"/>
+                        </a:ext>
+                      </a:extLst>
+                    </a:blip>
+                    <a:srcRect/>
+                    <a:stretch>
+                      <a:fillRect/>
+                    </a:stretch>
+                  </pic:blipFill>
+                  <pic:spPr bwMode="auto">
+                    <a:xfrm>
+                      <a:off x="0" y="0"/>
+                      <a:ext cx="5274310" cy="3955122"/>
+                    </a:xfrm>
+                    <a:prstGeom prst="rect">
+                      <a:avLst/>
+                    </a:prstGeom>
+                    <a:noFill/>
+                    <a:ln>
+                      <a:noFill/>
+                    </a:ln>
+                  </pic:spPr>
+                </pic:pic>
+              </a:graphicData>
+            </a:graphic>
+          </wp:inline>
+        </w:drawing>
+      </w:r>
     </w:p>
     <w:p>
       <w:pPr>
@@ -7033,10 +7313,10 @@
           <w:position w:val="-64"/>
         </w:rPr>
         <w:object w:dxaOrig="2299" w:dyaOrig="1400">
-          <v:shape id="_x0000_i1037" type="#_x0000_t75" style="width:115.35pt;height:70.3pt" o:ole="">
-            <v:imagedata r:id="rId49" o:title=""/>
+          <v:shape id="_x0000_i1039" type="#_x0000_t75" style="width:115.35pt;height:70.3pt" o:ole="">
+            <v:imagedata r:id="rId50" o:title=""/>
           </v:shape>
-          <o:OLEObject Type="Embed" ProgID="Equation.DSMT4" ShapeID="_x0000_i1037" DrawAspect="Content" ObjectID="_1643820846" r:id="rId50"/>
+          <o:OLEObject Type="Embed" ProgID="Equation.DSMT4" ShapeID="_x0000_i1039" DrawAspect="Content" ObjectID="_1643896479" r:id="rId51"/>
         </w:object>
       </w:r>
     </w:p>
@@ -8479,6 +8759,51 @@
       <w:szCs w:val="32"/>
     </w:rPr>
   </w:style>
+  <w:style w:type="paragraph" w:styleId="3">
+    <w:name w:val="heading 3"/>
+    <w:basedOn w:val="a"/>
+    <w:next w:val="a"/>
+    <w:link w:val="3Char"/>
+    <w:uiPriority w:val="9"/>
+    <w:unhideWhenUsed/>
+    <w:qFormat/>
+    <w:rsid w:val="00DC6E17"/>
+    <w:pPr>
+      <w:keepNext/>
+      <w:keepLines/>
+      <w:spacing w:before="260" w:after="260" w:line="416" w:lineRule="auto"/>
+      <w:outlineLvl w:val="2"/>
+    </w:pPr>
+    <w:rPr>
+      <w:b/>
+      <w:bCs/>
+      <w:sz w:val="32"/>
+      <w:szCs w:val="32"/>
+    </w:rPr>
+  </w:style>
+  <w:style w:type="paragraph" w:styleId="4">
+    <w:name w:val="heading 4"/>
+    <w:basedOn w:val="a"/>
+    <w:next w:val="a"/>
+    <w:link w:val="4Char"/>
+    <w:uiPriority w:val="9"/>
+    <w:unhideWhenUsed/>
+    <w:qFormat/>
+    <w:rsid w:val="00DC6E17"/>
+    <w:pPr>
+      <w:keepNext/>
+      <w:keepLines/>
+      <w:spacing w:before="280" w:after="290" w:line="376" w:lineRule="auto"/>
+      <w:outlineLvl w:val="3"/>
+    </w:pPr>
+    <w:rPr>
+      <w:rFonts w:asciiTheme="majorHAnsi" w:eastAsiaTheme="majorEastAsia" w:hAnsiTheme="majorHAnsi" w:cstheme="majorBidi"/>
+      <w:b/>
+      <w:bCs/>
+      <w:sz w:val="28"/>
+      <w:szCs w:val="28"/>
+    </w:rPr>
+  </w:style>
   <w:style w:type="character" w:default="1" w:styleId="a0">
     <w:name w:val="Default Paragraph Font"/>
     <w:uiPriority w:val="1"/>
@@ -8707,6 +9032,33 @@
     <w:name w:val="me1"/>
     <w:basedOn w:val="a0"/>
     <w:rsid w:val="00F00719"/>
+  </w:style>
+  <w:style w:type="character" w:customStyle="1" w:styleId="3Char">
+    <w:name w:val="标题 3 Char"/>
+    <w:basedOn w:val="a0"/>
+    <w:link w:val="3"/>
+    <w:uiPriority w:val="9"/>
+    <w:rsid w:val="00DC6E17"/>
+    <w:rPr>
+      <w:b/>
+      <w:bCs/>
+      <w:sz w:val="32"/>
+      <w:szCs w:val="32"/>
+    </w:rPr>
+  </w:style>
+  <w:style w:type="character" w:customStyle="1" w:styleId="4Char">
+    <w:name w:val="标题 4 Char"/>
+    <w:basedOn w:val="a0"/>
+    <w:link w:val="4"/>
+    <w:uiPriority w:val="9"/>
+    <w:rsid w:val="00DC6E17"/>
+    <w:rPr>
+      <w:rFonts w:asciiTheme="majorHAnsi" w:eastAsiaTheme="majorEastAsia" w:hAnsiTheme="majorHAnsi" w:cstheme="majorBidi"/>
+      <w:b/>
+      <w:bCs/>
+      <w:sz w:val="28"/>
+      <w:szCs w:val="28"/>
+    </w:rPr>
   </w:style>
 </w:styles>
 </file>

</xml_diff>

<commit_message>
Update my mater code file.
</commit_message>
<xml_diff>
--- a/7-Code/3-Code Model/ModelPaper.docx
+++ b/7-Code/3-Code Model/ModelPaper.docx
@@ -21,51 +21,10 @@
     </w:p>
     <w:p>
       <w:pPr>
-        <w:rPr>
-          <w:rFonts w:hint="eastAsia"/>
-        </w:rPr>
-      </w:pPr>
-      <w:r>
-        <w:t>对于爆轰产生的等离子体进行建模</w:t>
-      </w:r>
-      <w:r>
-        <w:rPr>
-          <w:rFonts w:hint="eastAsia"/>
-        </w:rPr>
-        <w:t>，主要表现为：标准的圆柱形</w:t>
-      </w:r>
-      <w:r>
-        <w:rPr>
-          <w:rFonts w:hint="eastAsia"/>
-        </w:rPr>
-        <w:t>plasma</w:t>
-      </w:r>
-      <w:r>
-        <w:rPr>
-          <w:rFonts w:hint="eastAsia"/>
-        </w:rPr>
-        <w:t>，模糊的圆柱形</w:t>
-      </w:r>
-      <w:r>
-        <w:rPr>
-          <w:rFonts w:hint="eastAsia"/>
-        </w:rPr>
-        <w:t>plasma</w:t>
-      </w:r>
-      <w:r>
-        <w:rPr>
-          <w:rFonts w:hint="eastAsia"/>
-        </w:rPr>
-        <w:t>，</w:t>
-      </w:r>
-    </w:p>
-    <w:p>
-      <w:pPr>
         <w:pStyle w:val="4"/>
-        <w:rPr>
-          <w:rFonts w:hint="eastAsia"/>
-        </w:rPr>
-      </w:pPr>
+      </w:pPr>
+      <w:bookmarkStart w:id="0" w:name="_GoBack"/>
+      <w:bookmarkEnd w:id="0"/>
       <w:r>
         <w:rPr>
           <w:rFonts w:hint="eastAsia"/>
@@ -159,7 +118,7 @@
           <v:shape id="_x0000_i1025" type="#_x0000_t75" style="width:415.3pt;height:292.45pt" o:ole="">
             <v:imagedata r:id="rId6" o:title=""/>
           </v:shape>
-          <o:OLEObject Type="Embed" ProgID="Visio.Drawing.15" ShapeID="_x0000_i1025" DrawAspect="Content" ObjectID="_1643896467" r:id="rId7"/>
+          <o:OLEObject Type="Embed" ProgID="Visio.Drawing.15" ShapeID="_x0000_i1025" DrawAspect="Content" ObjectID="_1644342211" r:id="rId7"/>
         </w:object>
       </w:r>
     </w:p>
@@ -319,7 +278,16 @@
           <w:sz w:val="28"/>
           <w:szCs w:val="28"/>
         </w:rPr>
-        <w:t>折射定律：折射介质折射率与折射角正弦之积等于入射介质折射率与入射角正弦之积。</w:t>
+        <w:t>折射定律：折射介质折射率与折射角正弦之积等于入射介质折射率</w:t>
+      </w:r>
+      <w:r>
+        <w:rPr>
+          <w:rFonts w:hint="eastAsia"/>
+          <w:sz w:val="28"/>
+          <w:szCs w:val="28"/>
+        </w:rPr>
+        <w:lastRenderedPageBreak/>
+        <w:t>与入射角正弦之积。</w:t>
       </w:r>
       <w:r>
         <w:rPr>
@@ -351,7 +319,7 @@
           <v:shape id="_x0000_i1026" type="#_x0000_t75" style="width:173pt;height:19.8pt" o:ole="">
             <v:imagedata r:id="rId8" o:title=""/>
           </v:shape>
-          <o:OLEObject Type="Embed" ProgID="Equation.DSMT4" ShapeID="_x0000_i1026" DrawAspect="Content" ObjectID="_1643896468" r:id="rId9"/>
+          <o:OLEObject Type="Embed" ProgID="Equation.DSMT4" ShapeID="_x0000_i1026" DrawAspect="Content" ObjectID="_1644342212" r:id="rId9"/>
         </w:object>
       </w:r>
     </w:p>
@@ -397,7 +365,7 @@
           <v:shape id="_x0000_i1027" type="#_x0000_t75" style="width:121.15pt;height:19.8pt" o:ole="">
             <v:imagedata r:id="rId10" o:title=""/>
           </v:shape>
-          <o:OLEObject Type="Embed" ProgID="Equation.DSMT4" ShapeID="_x0000_i1027" DrawAspect="Content" ObjectID="_1643896469" r:id="rId11"/>
+          <o:OLEObject Type="Embed" ProgID="Equation.DSMT4" ShapeID="_x0000_i1027" DrawAspect="Content" ObjectID="_1644342213" r:id="rId11"/>
         </w:object>
       </w:r>
     </w:p>
@@ -415,7 +383,6 @@
           <w:sz w:val="28"/>
           <w:szCs w:val="28"/>
         </w:rPr>
-        <w:lastRenderedPageBreak/>
         <w:t>其中</w:t>
       </w:r>
       <w:r>
@@ -759,7 +726,7 @@
           <v:shape id="_x0000_i1028" type="#_x0000_t75" style="width:142.3pt;height:21.85pt" o:ole="">
             <v:imagedata r:id="rId12" o:title=""/>
           </v:shape>
-          <o:OLEObject Type="Embed" ProgID="Equation.DSMT4" ShapeID="_x0000_i1028" DrawAspect="Content" ObjectID="_1643896470" r:id="rId13"/>
+          <o:OLEObject Type="Embed" ProgID="Equation.DSMT4" ShapeID="_x0000_i1028" DrawAspect="Content" ObjectID="_1644342214" r:id="rId13"/>
         </w:object>
       </w:r>
     </w:p>
@@ -865,7 +832,7 @@
           <v:shape id="_x0000_i1029" type="#_x0000_t75" style="width:72.35pt;height:19.8pt" o:ole="">
             <v:imagedata r:id="rId14" o:title=""/>
           </v:shape>
-          <o:OLEObject Type="Embed" ProgID="Equation.DSMT4" ShapeID="_x0000_i1029" DrawAspect="Content" ObjectID="_1643896471" r:id="rId15"/>
+          <o:OLEObject Type="Embed" ProgID="Equation.DSMT4" ShapeID="_x0000_i1029" DrawAspect="Content" ObjectID="_1644342215" r:id="rId15"/>
         </w:object>
       </w:r>
     </w:p>
@@ -961,7 +928,7 @@
           <v:shape id="_x0000_i1030" type="#_x0000_t75" style="width:46.05pt;height:16.05pt" o:ole="">
             <v:imagedata r:id="rId16" o:title=""/>
           </v:shape>
-          <o:OLEObject Type="Embed" ProgID="Equation.DSMT4" ShapeID="_x0000_i1030" DrawAspect="Content" ObjectID="_1643896472" r:id="rId17"/>
+          <o:OLEObject Type="Embed" ProgID="Equation.DSMT4" ShapeID="_x0000_i1030" DrawAspect="Content" ObjectID="_1644342216" r:id="rId17"/>
         </w:object>
       </w:r>
     </w:p>
@@ -1107,7 +1074,7 @@
           <v:shape id="_x0000_i1031" type="#_x0000_t75" style="width:207.8pt;height:21.85pt" o:ole="">
             <v:imagedata r:id="rId18" o:title=""/>
           </v:shape>
-          <o:OLEObject Type="Embed" ProgID="Equation.DSMT4" ShapeID="_x0000_i1031" DrawAspect="Content" ObjectID="_1643896473" r:id="rId19"/>
+          <o:OLEObject Type="Embed" ProgID="Equation.DSMT4" ShapeID="_x0000_i1031" DrawAspect="Content" ObjectID="_1644342217" r:id="rId19"/>
         </w:object>
       </w:r>
     </w:p>
@@ -1198,7 +1165,7 @@
           <v:shape id="_x0000_i1032" type="#_x0000_t75" style="width:154.25pt;height:37.2pt" o:ole="">
             <v:imagedata r:id="rId20" o:title=""/>
           </v:shape>
-          <o:OLEObject Type="Embed" ProgID="Equation.DSMT4" ShapeID="_x0000_i1032" DrawAspect="Content" ObjectID="_1643896474" r:id="rId21"/>
+          <o:OLEObject Type="Embed" ProgID="Equation.DSMT4" ShapeID="_x0000_i1032" DrawAspect="Content" ObjectID="_1644342218" r:id="rId21"/>
         </w:object>
       </w:r>
     </w:p>
@@ -1307,7 +1274,7 @@
           <v:shape id="_x0000_i1033" type="#_x0000_t75" style="width:160.05pt;height:23.9pt" o:ole="">
             <v:imagedata r:id="rId22" o:title=""/>
           </v:shape>
-          <o:OLEObject Type="Embed" ProgID="Equation.DSMT4" ShapeID="_x0000_i1033" DrawAspect="Content" ObjectID="_1643896475" r:id="rId23"/>
+          <o:OLEObject Type="Embed" ProgID="Equation.DSMT4" ShapeID="_x0000_i1033" DrawAspect="Content" ObjectID="_1644342219" r:id="rId23"/>
         </w:object>
       </w:r>
     </w:p>
@@ -1405,7 +1372,7 @@
           <v:shape id="_x0000_i1034" type="#_x0000_t75" style="width:204.05pt;height:35.15pt" o:ole="">
             <v:imagedata r:id="rId24" o:title=""/>
           </v:shape>
-          <o:OLEObject Type="Embed" ProgID="Equation.DSMT4" ShapeID="_x0000_i1034" DrawAspect="Content" ObjectID="_1643896476" r:id="rId25"/>
+          <o:OLEObject Type="Embed" ProgID="Equation.DSMT4" ShapeID="_x0000_i1034" DrawAspect="Content" ObjectID="_1644342220" r:id="rId25"/>
         </w:object>
       </w:r>
     </w:p>
@@ -1535,7 +1502,7 @@
           <v:shape id="_x0000_i1035" type="#_x0000_t75" style="width:78.8pt;height:37.2pt" o:ole="">
             <v:imagedata r:id="rId26" o:title=""/>
           </v:shape>
-          <o:OLEObject Type="Embed" ProgID="Equation.DSMT4" ShapeID="_x0000_i1035" DrawAspect="Content" ObjectID="_1643896477" r:id="rId27"/>
+          <o:OLEObject Type="Embed" ProgID="Equation.DSMT4" ShapeID="_x0000_i1035" DrawAspect="Content" ObjectID="_1644342221" r:id="rId27"/>
         </w:object>
       </w:r>
     </w:p>
@@ -1620,7 +1587,7 @@
           <v:shape id="_x0000_i1036" type="#_x0000_t75" style="width:293.45pt;height:116.7pt" o:ole="">
             <v:imagedata r:id="rId28" o:title=""/>
           </v:shape>
-          <o:OLEObject Type="Embed" ProgID="Equation.DSMT4" ShapeID="_x0000_i1036" DrawAspect="Content" ObjectID="_1643896478" r:id="rId29"/>
+          <o:OLEObject Type="Embed" ProgID="Equation.DSMT4" ShapeID="_x0000_i1036" DrawAspect="Content" ObjectID="_1644342222" r:id="rId29"/>
         </w:object>
       </w:r>
     </w:p>
@@ -1988,9 +1955,6 @@
     <w:p>
       <w:pPr>
         <w:pStyle w:val="4"/>
-        <w:rPr>
-          <w:rFonts w:hint="eastAsia"/>
-        </w:rPr>
       </w:pPr>
       <w:r>
         <w:t>圆柱形透镜</w:t>
@@ -2003,7 +1967,6 @@
       <w:pPr>
         <w:spacing w:line="360" w:lineRule="auto"/>
         <w:rPr>
-          <w:rFonts w:hint="eastAsia"/>
           <w:sz w:val="28"/>
           <w:szCs w:val="28"/>
         </w:rPr>
@@ -6882,15 +6845,10 @@
     <w:p>
       <w:pPr>
         <w:pStyle w:val="3"/>
-        <w:rPr>
-          <w:rFonts w:hint="eastAsia"/>
-        </w:rPr>
       </w:pPr>
       <w:r>
         <w:t>Lensmaker’s equation</w:t>
       </w:r>
-      <w:bookmarkStart w:id="0" w:name="_GoBack"/>
-      <w:bookmarkEnd w:id="0"/>
     </w:p>
     <w:p>
       <w:pPr>
@@ -7316,7 +7274,7 @@
           <v:shape id="_x0000_i1039" type="#_x0000_t75" style="width:115.35pt;height:70.3pt" o:ole="">
             <v:imagedata r:id="rId50" o:title=""/>
           </v:shape>
-          <o:OLEObject Type="Embed" ProgID="Equation.DSMT4" ShapeID="_x0000_i1039" DrawAspect="Content" ObjectID="_1643896479" r:id="rId51"/>
+          <o:OLEObject Type="Embed" ProgID="Equation.DSMT4" ShapeID="_x0000_i1039" DrawAspect="Content" ObjectID="_1644342223" r:id="rId51"/>
         </w:object>
       </w:r>
     </w:p>

</xml_diff>